<commit_message>
different skills, workstation difference
</commit_message>
<xml_diff>
--- a/calibration2/assumptions.docx
+++ b/calibration2/assumptions.docx
@@ -106,6 +106,9 @@
     </w:p>
     <w:p/>
     <w:p>
+      <w:pPr>
+        <w:jc w:val="center"/>
+      </w:pPr>
       <w:r>
         <w:t>Urządzenia</w:t>
       </w:r>
@@ -174,6 +177,53 @@
       </w:pPr>
       <w:r>
         <w:t>Wszystkie urządzenia mają status do przydziału (nie ma przyrządów już przydzielonych)</w:t>
+      </w:r>
+    </w:p>
+    <w:p/>
+    <w:p>
+      <w:pPr>
+        <w:jc w:val="center"/>
+      </w:pPr>
+      <w:proofErr w:type="spellStart"/>
+      <w:r>
+        <w:t>Timetable</w:t>
+      </w:r>
+      <w:proofErr w:type="spellEnd"/>
+    </w:p>
+    <w:p>
+      <w:pPr>
+        <w:pStyle w:val="Akapitzlist"/>
+        <w:numPr>
+          <w:ilvl w:val="0"/>
+          <w:numId w:val="4"/>
+        </w:numPr>
+      </w:pPr>
+      <w:r>
+        <w:t>Datowanie dniami tygodnia, co godzinę</w:t>
+      </w:r>
+    </w:p>
+    <w:p>
+      <w:pPr>
+        <w:pStyle w:val="Akapitzlist"/>
+        <w:numPr>
+          <w:ilvl w:val="0"/>
+          <w:numId w:val="4"/>
+        </w:numPr>
+        <w:rPr>
+          <w:color w:val="FF0000"/>
+        </w:rPr>
+      </w:pPr>
+      <w:r>
+        <w:rPr>
+          <w:color w:val="FF0000"/>
+        </w:rPr>
+        <w:t>Błędnie szuka minimum</w:t>
+      </w:r>
+      <w:r>
+        <w:rPr>
+          <w:color w:val="FF0000"/>
+        </w:rPr>
+        <w:t xml:space="preserve"> (wybiera maksimum)</w:t>
       </w:r>
     </w:p>
     <w:sectPr>
@@ -275,6 +325,92 @@
     </w:lvl>
   </w:abstractNum>
   <w:abstractNum w:abstractNumId="1" w15:restartNumberingAfterBreak="0">
+    <w:nsid w:val="13A96135"/>
+    <w:multiLevelType w:val="hybridMultilevel"/>
+    <w:tmpl w:val="E7D21DA6"/>
+    <w:lvl w:ilvl="0" w:tplc="0415000F">
+      <w:start w:val="1"/>
+      <w:numFmt w:val="decimal"/>
+      <w:lvlText w:val="%1."/>
+      <w:lvlJc w:val="left"/>
+      <w:pPr>
+        <w:ind w:left="720" w:hanging="360"/>
+      </w:pPr>
+    </w:lvl>
+    <w:lvl w:ilvl="1" w:tplc="04150019" w:tentative="1">
+      <w:start w:val="1"/>
+      <w:numFmt w:val="lowerLetter"/>
+      <w:lvlText w:val="%2."/>
+      <w:lvlJc w:val="left"/>
+      <w:pPr>
+        <w:ind w:left="1440" w:hanging="360"/>
+      </w:pPr>
+    </w:lvl>
+    <w:lvl w:ilvl="2" w:tplc="0415001B" w:tentative="1">
+      <w:start w:val="1"/>
+      <w:numFmt w:val="lowerRoman"/>
+      <w:lvlText w:val="%3."/>
+      <w:lvlJc w:val="right"/>
+      <w:pPr>
+        <w:ind w:left="2160" w:hanging="180"/>
+      </w:pPr>
+    </w:lvl>
+    <w:lvl w:ilvl="3" w:tplc="0415000F" w:tentative="1">
+      <w:start w:val="1"/>
+      <w:numFmt w:val="decimal"/>
+      <w:lvlText w:val="%4."/>
+      <w:lvlJc w:val="left"/>
+      <w:pPr>
+        <w:ind w:left="2880" w:hanging="360"/>
+      </w:pPr>
+    </w:lvl>
+    <w:lvl w:ilvl="4" w:tplc="04150019" w:tentative="1">
+      <w:start w:val="1"/>
+      <w:numFmt w:val="lowerLetter"/>
+      <w:lvlText w:val="%5."/>
+      <w:lvlJc w:val="left"/>
+      <w:pPr>
+        <w:ind w:left="3600" w:hanging="360"/>
+      </w:pPr>
+    </w:lvl>
+    <w:lvl w:ilvl="5" w:tplc="0415001B" w:tentative="1">
+      <w:start w:val="1"/>
+      <w:numFmt w:val="lowerRoman"/>
+      <w:lvlText w:val="%6."/>
+      <w:lvlJc w:val="right"/>
+      <w:pPr>
+        <w:ind w:left="4320" w:hanging="180"/>
+      </w:pPr>
+    </w:lvl>
+    <w:lvl w:ilvl="6" w:tplc="0415000F" w:tentative="1">
+      <w:start w:val="1"/>
+      <w:numFmt w:val="decimal"/>
+      <w:lvlText w:val="%7."/>
+      <w:lvlJc w:val="left"/>
+      <w:pPr>
+        <w:ind w:left="5040" w:hanging="360"/>
+      </w:pPr>
+    </w:lvl>
+    <w:lvl w:ilvl="7" w:tplc="04150019" w:tentative="1">
+      <w:start w:val="1"/>
+      <w:numFmt w:val="lowerLetter"/>
+      <w:lvlText w:val="%8."/>
+      <w:lvlJc w:val="left"/>
+      <w:pPr>
+        <w:ind w:left="5760" w:hanging="360"/>
+      </w:pPr>
+    </w:lvl>
+    <w:lvl w:ilvl="8" w:tplc="0415001B" w:tentative="1">
+      <w:start w:val="1"/>
+      <w:numFmt w:val="lowerRoman"/>
+      <w:lvlText w:val="%9."/>
+      <w:lvlJc w:val="right"/>
+      <w:pPr>
+        <w:ind w:left="6480" w:hanging="180"/>
+      </w:pPr>
+    </w:lvl>
+  </w:abstractNum>
+  <w:abstractNum w:abstractNumId="2" w15:restartNumberingAfterBreak="0">
     <w:nsid w:val="31541B3C"/>
     <w:multiLevelType w:val="hybridMultilevel"/>
     <w:tmpl w:val="FF2CF4A8"/>
@@ -360,7 +496,7 @@
       </w:pPr>
     </w:lvl>
   </w:abstractNum>
-  <w:abstractNum w:abstractNumId="2" w15:restartNumberingAfterBreak="0">
+  <w:abstractNum w:abstractNumId="3" w15:restartNumberingAfterBreak="0">
     <w:nsid w:val="6ACA0D2A"/>
     <w:multiLevelType w:val="hybridMultilevel"/>
     <w:tmpl w:val="8B2CBE7C"/>
@@ -447,13 +583,16 @@
     </w:lvl>
   </w:abstractNum>
   <w:num w:numId="1" w16cid:durableId="1000086777">
-    <w:abstractNumId w:val="1"/>
+    <w:abstractNumId w:val="2"/>
   </w:num>
   <w:num w:numId="2" w16cid:durableId="1817338793">
     <w:abstractNumId w:val="0"/>
   </w:num>
   <w:num w:numId="3" w16cid:durableId="497699567">
-    <w:abstractNumId w:val="2"/>
+    <w:abstractNumId w:val="3"/>
+  </w:num>
+  <w:num w:numId="4" w16cid:durableId="744718117">
+    <w:abstractNumId w:val="1"/>
   </w:num>
 </w:numbering>
 </file>

</xml_diff>